<commit_message>
Add plein de choses
</commit_message>
<xml_diff>
--- a/documentation/Documentation.docx
+++ b/documentation/Documentation.docx
@@ -2865,15 +2865,7 @@
         <w:rPr>
           <w:lang w:val="fr-CH"/>
         </w:rPr>
-        <w:t> : node.js module pour écrire les requêtes</w:t>
-      </w:r>
-      <w:bookmarkStart w:id="10" w:name="_GoBack"/>
-      <w:bookmarkEnd w:id="10"/>
-      <w:r>
-        <w:rPr>
-          <w:lang w:val="fr-CH"/>
-        </w:rPr>
-        <w:t xml:space="preserve"> </w:t>
+        <w:t xml:space="preserve"> : node.js module pour écrire les requêtes </w:t>
       </w:r>
       <w:proofErr w:type="spellStart"/>
       <w:r>
@@ -2891,7 +2883,7 @@
           <w:lang w:val="fr-CH"/>
         </w:rPr>
       </w:pPr>
-      <w:bookmarkStart w:id="11" w:name="_Toc6382377"/>
+      <w:bookmarkStart w:id="10" w:name="_Toc6382377"/>
       <w:r>
         <w:rPr>
           <w:lang w:val="fr-CH"/>
@@ -2899,7 +2891,7 @@
         <w:lastRenderedPageBreak/>
         <w:t>Modèle Conceptuel de donnée</w:t>
       </w:r>
-      <w:bookmarkEnd w:id="11"/>
+      <w:bookmarkEnd w:id="10"/>
     </w:p>
     <w:p>
       <w:pPr>
@@ -2956,14 +2948,14 @@
           <w:lang w:val="fr-CH"/>
         </w:rPr>
       </w:pPr>
-      <w:bookmarkStart w:id="12" w:name="_Toc6382378"/>
+      <w:bookmarkStart w:id="11" w:name="_Toc6382378"/>
       <w:r>
         <w:rPr>
           <w:lang w:val="fr-CH"/>
         </w:rPr>
         <w:t>Modèle logique de donnée</w:t>
       </w:r>
-      <w:bookmarkEnd w:id="12"/>
+      <w:bookmarkEnd w:id="11"/>
     </w:p>
     <w:p>
       <w:pPr>
@@ -3095,14 +3087,14 @@
           <w:lang w:val="fr-CH"/>
         </w:rPr>
       </w:pPr>
-      <w:bookmarkStart w:id="13" w:name="_Toc6382379"/>
+      <w:bookmarkStart w:id="12" w:name="_Toc6382379"/>
       <w:r>
         <w:rPr>
           <w:lang w:val="fr-CH"/>
         </w:rPr>
         <w:t>Conception détaillée</w:t>
       </w:r>
-      <w:bookmarkEnd w:id="13"/>
+      <w:bookmarkEnd w:id="12"/>
     </w:p>
     <w:p>
       <w:pPr>
@@ -3145,14 +3137,14 @@
           <w:lang w:val="fr-CH"/>
         </w:rPr>
       </w:pPr>
-      <w:bookmarkStart w:id="14" w:name="_Toc6382380"/>
+      <w:bookmarkStart w:id="13" w:name="_Toc6382380"/>
       <w:r>
         <w:rPr>
           <w:lang w:val="fr-CH"/>
         </w:rPr>
         <w:t>Plan de test</w:t>
       </w:r>
-      <w:bookmarkEnd w:id="14"/>
+      <w:bookmarkEnd w:id="13"/>
     </w:p>
     <w:tbl>
       <w:tblPr>
@@ -3350,19 +3342,31 @@
               <w:rPr>
                 <w:lang w:eastAsia="fr-FR"/>
               </w:rPr>
-              <w:t>"Controllers</w:t>
-            </w:r>
-            <w:r>
-              <w:rPr>
-                <w:lang w:eastAsia="fr-FR"/>
-              </w:rPr>
               <w:t>"</w:t>
             </w:r>
             <w:r>
               <w:rPr>
                 <w:lang w:eastAsia="fr-FR"/>
               </w:rPr>
+              <w:t>Controllers existing in the database</w:t>
+            </w:r>
+            <w:r>
+              <w:rPr>
+                <w:lang w:eastAsia="fr-FR"/>
+              </w:rPr>
+              <w:t>"</w:t>
+            </w:r>
+            <w:r>
+              <w:rPr>
+                <w:lang w:eastAsia="fr-FR"/>
+              </w:rPr>
               <w:t>:</w:t>
+            </w:r>
+            <w:r>
+              <w:rPr>
+                <w:lang w:eastAsia="fr-FR"/>
+              </w:rPr>
+              <w:t xml:space="preserve"> [</w:t>
             </w:r>
           </w:p>
           <w:p>
@@ -3392,13 +3396,7 @@
               <w:rPr>
                 <w:lang w:eastAsia="fr-FR"/>
               </w:rPr>
-              <w:t xml:space="preserve">       "</w:t>
-            </w:r>
-            <w:r>
-              <w:rPr>
-                <w:lang w:eastAsia="fr-FR"/>
-              </w:rPr>
-              <w:t>id</w:t>
+              <w:t xml:space="preserve">       "serialNumber</w:t>
             </w:r>
             <w:r>
               <w:rPr>
@@ -3416,7 +3414,7 @@
               <w:rPr>
                 <w:lang w:eastAsia="fr-FR"/>
               </w:rPr>
-              <w:t xml:space="preserve"> "1",</w:t>
+              <w:t xml:space="preserve"> "HL001_17386_000001729709"</w:t>
             </w:r>
           </w:p>
           <w:p>
@@ -3431,25 +3429,19 @@
               <w:rPr>
                 <w:lang w:eastAsia="fr-FR"/>
               </w:rPr>
-              <w:t xml:space="preserve">       "serialNumber</w:t>
-            </w:r>
-            <w:r>
-              <w:rPr>
-                <w:lang w:eastAsia="fr-FR"/>
-              </w:rPr>
-              <w:t>"</w:t>
-            </w:r>
-            <w:r>
-              <w:rPr>
-                <w:lang w:eastAsia="fr-FR"/>
-              </w:rPr>
-              <w:t>:</w:t>
-            </w:r>
-            <w:r>
-              <w:rPr>
-                <w:lang w:eastAsia="fr-FR"/>
-              </w:rPr>
-              <w:t xml:space="preserve"> "HL001_17386_000001729709"</w:t>
+              <w:t xml:space="preserve">     </w:t>
+            </w:r>
+            <w:r>
+              <w:rPr>
+                <w:lang w:eastAsia="fr-FR"/>
+              </w:rPr>
+              <w:t>}</w:t>
+            </w:r>
+            <w:r>
+              <w:rPr>
+                <w:lang w:eastAsia="fr-FR"/>
+              </w:rPr>
+              <w:t>,</w:t>
             </w:r>
           </w:p>
           <w:p>
@@ -3457,7 +3449,7 @@
               <w:spacing w:after="0" w:line="240" w:lineRule="auto"/>
               <w:ind w:left="720"/>
               <w:rPr>
-                <w:lang w:val="fr-CH" w:eastAsia="fr-FR"/>
+                <w:lang w:eastAsia="fr-FR"/>
               </w:rPr>
             </w:pPr>
             <w:r>
@@ -3468,9 +3460,9 @@
             </w:r>
             <w:r>
               <w:rPr>
-                <w:lang w:val="fr-CH" w:eastAsia="fr-FR"/>
-              </w:rPr>
-              <w:t>}</w:t>
+                <w:lang w:eastAsia="fr-FR"/>
+              </w:rPr>
+              <w:t>{</w:t>
             </w:r>
           </w:p>
           <w:p>
@@ -3478,12 +3470,100 @@
               <w:spacing w:after="0" w:line="240" w:lineRule="auto"/>
               <w:ind w:left="720"/>
               <w:rPr>
-                <w:lang w:val="fr-CH" w:eastAsia="fr-FR"/>
+                <w:lang w:eastAsia="fr-FR"/>
               </w:rPr>
             </w:pPr>
             <w:r>
               <w:rPr>
-                <w:lang w:val="fr-CH" w:eastAsia="fr-FR"/>
+                <w:lang w:eastAsia="fr-FR"/>
+              </w:rPr>
+              <w:t xml:space="preserve">       "</w:t>
+            </w:r>
+            <w:proofErr w:type="spellStart"/>
+            <w:r>
+              <w:rPr>
+                <w:lang w:eastAsia="fr-FR"/>
+              </w:rPr>
+              <w:t>serialNumber</w:t>
+            </w:r>
+            <w:proofErr w:type="spellEnd"/>
+            <w:r>
+              <w:rPr>
+                <w:lang w:eastAsia="fr-FR"/>
+              </w:rPr>
+              <w:t>": "HL001_17386_00000172970</w:t>
+            </w:r>
+            <w:r>
+              <w:rPr>
+                <w:lang w:eastAsia="fr-FR"/>
+              </w:rPr>
+              <w:t>8</w:t>
+            </w:r>
+            <w:bookmarkStart w:id="14" w:name="_GoBack"/>
+            <w:bookmarkEnd w:id="14"/>
+            <w:r>
+              <w:rPr>
+                <w:lang w:eastAsia="fr-FR"/>
+              </w:rPr>
+              <w:t>"</w:t>
+            </w:r>
+          </w:p>
+          <w:p>
+            <w:pPr>
+              <w:spacing w:after="0" w:line="240" w:lineRule="auto"/>
+              <w:ind w:left="720"/>
+              <w:rPr>
+                <w:lang w:eastAsia="fr-FR"/>
+              </w:rPr>
+            </w:pPr>
+            <w:r>
+              <w:rPr>
+                <w:lang w:eastAsia="fr-FR"/>
+              </w:rPr>
+              <w:t xml:space="preserve">     </w:t>
+            </w:r>
+            <w:r>
+              <w:rPr>
+                <w:lang w:eastAsia="fr-FR"/>
+              </w:rPr>
+              <w:t>}</w:t>
+            </w:r>
+          </w:p>
+          <w:p>
+            <w:pPr>
+              <w:spacing w:after="0" w:line="240" w:lineRule="auto"/>
+              <w:ind w:left="720"/>
+              <w:rPr>
+                <w:lang w:eastAsia="fr-FR"/>
+              </w:rPr>
+            </w:pPr>
+          </w:p>
+          <w:p>
+            <w:pPr>
+              <w:spacing w:after="0" w:line="240" w:lineRule="auto"/>
+              <w:ind w:left="720"/>
+              <w:rPr>
+                <w:lang w:eastAsia="fr-FR"/>
+              </w:rPr>
+            </w:pPr>
+            <w:r>
+              <w:rPr>
+                <w:lang w:eastAsia="fr-FR"/>
+              </w:rPr>
+              <w:t>]</w:t>
+            </w:r>
+          </w:p>
+          <w:p>
+            <w:pPr>
+              <w:spacing w:after="0" w:line="240" w:lineRule="auto"/>
+              <w:ind w:left="720"/>
+              <w:rPr>
+                <w:lang w:eastAsia="fr-FR"/>
+              </w:rPr>
+            </w:pPr>
+            <w:r>
+              <w:rPr>
+                <w:lang w:eastAsia="fr-FR"/>
               </w:rPr>
               <w:t xml:space="preserve">} </w:t>
             </w:r>
@@ -3497,20 +3577,14 @@
           <w:p>
             <w:pPr>
               <w:rPr>
-                <w:lang w:val="fr-CH" w:eastAsia="fr-FR"/>
+                <w:lang w:eastAsia="fr-FR"/>
               </w:rPr>
             </w:pPr>
           </w:p>
         </w:tc>
       </w:tr>
     </w:tbl>
-    <w:p>
-      <w:pPr>
-        <w:rPr>
-          <w:lang w:val="fr-CH"/>
-        </w:rPr>
-      </w:pPr>
-    </w:p>
+    <w:p/>
     <w:tbl>
       <w:tblPr>
         <w:tblW w:w="10392" w:type="dxa"/>
@@ -4042,7 +4116,6 @@
               <w:rPr>
                 <w:lang w:val="fr-CH" w:eastAsia="fr-FR"/>
               </w:rPr>
-              <w:lastRenderedPageBreak/>
               <w:t>Sujet à tester</w:t>
             </w:r>
           </w:p>
@@ -5031,7 +5104,6 @@
               <w:rPr>
                 <w:lang w:val="fr-CH" w:eastAsia="fr-FR"/>
               </w:rPr>
-              <w:lastRenderedPageBreak/>
               <w:t>Sujet à tester</w:t>
             </w:r>
           </w:p>
@@ -5665,10 +5737,10 @@
                   </a:ln>
                   <a:extLst>
                     <a:ext uri="{FAA26D3D-D897-4be2-8F04-BA451C77F1D7}">
-                      <ma14:placeholderFlag xmlns:ma14="http://schemas.microsoft.com/office/mac/drawingml/2011/main" xmlns:w="http://schemas.openxmlformats.org/wordprocessingml/2006/main" xmlns:w10="urn:schemas-microsoft-com:office:word" xmlns:v="urn:schemas-microsoft-com:vml" xmlns:o="urn:schemas-microsoft-com:office:office" xmlns:mv="urn:schemas-microsoft-com:mac:vml" xmlns:mo="http://schemas.microsoft.com/office/mac/office/2008/main" xmlns="" xmlns:arto="http://schemas.microsoft.com/office/word/2006/arto"/>
+                      <ma14:placeholderFlag xmlns:arto="http://schemas.microsoft.com/office/word/2006/arto" xmlns="" xmlns:mo="http://schemas.microsoft.com/office/mac/office/2008/main" xmlns:mv="urn:schemas-microsoft-com:mac:vml" xmlns:o="urn:schemas-microsoft-com:office:office" xmlns:v="urn:schemas-microsoft-com:vml" xmlns:w10="urn:schemas-microsoft-com:office:word" xmlns:w="http://schemas.openxmlformats.org/wordprocessingml/2006/main" xmlns:ma14="http://schemas.microsoft.com/office/mac/drawingml/2011/main"/>
                     </a:ext>
                     <a:ext uri="{53640926-AAD7-44d8-BBD7-CCE9431645EC}">
-                      <a14:shadowObscured xmlns="" xmlns:o="urn:schemas-microsoft-com:office:office" xmlns:v="urn:schemas-microsoft-com:vml" xmlns:w10="urn:schemas-microsoft-com:office:word" xmlns:w="http://schemas.openxmlformats.org/wordprocessingml/2006/main" xmlns:a14="http://schemas.microsoft.com/office/drawing/2010/main" xmlns:mv="urn:schemas-microsoft-com:mac:vml" xmlns:mo="http://schemas.microsoft.com/office/mac/office/2008/main" xmlns:arto="http://schemas.microsoft.com/office/word/2006/arto"/>
+                      <a14:shadowObscured xmlns:arto="http://schemas.microsoft.com/office/word/2006/arto" xmlns:mo="http://schemas.microsoft.com/office/mac/office/2008/main" xmlns:mv="urn:schemas-microsoft-com:mac:vml" xmlns:a14="http://schemas.microsoft.com/office/drawing/2010/main" xmlns:w="http://schemas.openxmlformats.org/wordprocessingml/2006/main" xmlns:w10="urn:schemas-microsoft-com:office:word" xmlns:v="urn:schemas-microsoft-com:vml" xmlns:o="urn:schemas-microsoft-com:office:office" xmlns=""/>
                     </a:ext>
                   </a:extLst>
                 </pic:spPr>
@@ -12340,6 +12412,7 @@
     <w:rsid w:val="003C70A2"/>
     <w:rsid w:val="00435B43"/>
     <w:rsid w:val="0050662B"/>
+    <w:rsid w:val="005F411C"/>
     <w:rsid w:val="006B79D1"/>
     <w:rsid w:val="00735DE5"/>
     <w:rsid w:val="00756105"/>
@@ -13146,15 +13219,6 @@
 </file>
 
 <file path=customXml/item1.xml><?xml version="1.0" encoding="utf-8"?>
-<?mso-contentType ?>
-<FormTemplates xmlns="http://schemas.microsoft.com/sharepoint/v3/contenttype/forms">
-  <Display>DocumentLibraryForm</Display>
-  <Edit>DocumentLibraryForm</Edit>
-  <New>DocumentLibraryForm</New>
-</FormTemplates>
-</file>
-
-<file path=customXml/item2.xml><?xml version="1.0" encoding="utf-8"?>
 <ct:contentTypeSchema xmlns:ct="http://schemas.microsoft.com/office/2006/metadata/contentType" xmlns:ma="http://schemas.microsoft.com/office/2006/metadata/properties/metaAttributes" ct:_="" ma:_="" ma:contentTypeName="Document" ma:contentTypeID="0x010100EC766B710CAE37458BCBF57B1F92C3DF" ma:contentTypeVersion="0" ma:contentTypeDescription="Create a new document." ma:contentTypeScope="" ma:versionID="c1efbddc8a1960c2aab4cc5624d489f1">
   <xsd:schema xmlns:xsd="http://www.w3.org/2001/XMLSchema" xmlns:xs="http://www.w3.org/2001/XMLSchema" xmlns:p="http://schemas.microsoft.com/office/2006/metadata/properties" targetNamespace="http://schemas.microsoft.com/office/2006/metadata/properties" ma:root="true" ma:fieldsID="1b05d82d297216baf5b26c55225140df">
     <xsd:element name="properties">
@@ -13268,6 +13332,15 @@
 </ct:contentTypeSchema>
 </file>
 
+<file path=customXml/item2.xml><?xml version="1.0" encoding="utf-8"?>
+<?mso-contentType ?>
+<FormTemplates xmlns="http://schemas.microsoft.com/sharepoint/v3/contenttype/forms">
+  <Display>DocumentLibraryForm</Display>
+  <Edit>DocumentLibraryForm</Edit>
+  <New>DocumentLibraryForm</New>
+</FormTemplates>
+</file>
+
 <file path=customXml/item3.xml><?xml version="1.0" encoding="utf-8"?>
 <p:properties xmlns:p="http://schemas.microsoft.com/office/2006/metadata/properties" xmlns:xsi="http://www.w3.org/2001/XMLSchema-instance" xmlns:pc="http://schemas.microsoft.com/office/infopath/2007/PartnerControls">
   <documentManagement/>
@@ -13279,14 +13352,6 @@
 </file>
 
 <file path=customXml/itemProps1.xml><?xml version="1.0" encoding="utf-8"?>
-<ds:datastoreItem xmlns:ds="http://schemas.openxmlformats.org/officeDocument/2006/customXml" ds:itemID="{2485CE8F-24AE-48CA-BC9A-F5DFED87AAC3}">
-  <ds:schemaRefs>
-    <ds:schemaRef ds:uri="http://schemas.microsoft.com/sharepoint/v3/contenttype/forms"/>
-  </ds:schemaRefs>
-</ds:datastoreItem>
-</file>
-
-<file path=customXml/itemProps2.xml><?xml version="1.0" encoding="utf-8"?>
 <ds:datastoreItem xmlns:ds="http://schemas.openxmlformats.org/officeDocument/2006/customXml" ds:itemID="{B263AB12-4EA8-466F-A306-2CA6990D1269}">
   <ds:schemaRefs>
     <ds:schemaRef ds:uri="http://schemas.microsoft.com/office/2006/metadata/contentType"/>
@@ -13302,6 +13367,14 @@
 </ds:datastoreItem>
 </file>
 
+<file path=customXml/itemProps2.xml><?xml version="1.0" encoding="utf-8"?>
+<ds:datastoreItem xmlns:ds="http://schemas.openxmlformats.org/officeDocument/2006/customXml" ds:itemID="{2485CE8F-24AE-48CA-BC9A-F5DFED87AAC3}">
+  <ds:schemaRefs>
+    <ds:schemaRef ds:uri="http://schemas.microsoft.com/sharepoint/v3/contenttype/forms"/>
+  </ds:schemaRefs>
+</ds:datastoreItem>
+</file>
+
 <file path=customXml/itemProps3.xml><?xml version="1.0" encoding="utf-8"?>
 <ds:datastoreItem xmlns:ds="http://schemas.openxmlformats.org/officeDocument/2006/customXml" ds:itemID="{8034C16F-E7D6-45C4-BDD1-FF3089E1AC49}">
   <ds:schemaRefs>
@@ -13312,7 +13385,7 @@
 </file>
 
 <file path=customXml/itemProps4.xml><?xml version="1.0" encoding="utf-8"?>
-<ds:datastoreItem xmlns:ds="http://schemas.openxmlformats.org/officeDocument/2006/customXml" ds:itemID="{4631852D-3DBB-4B2E-AE84-C128F1C2AE64}">
+<ds:datastoreItem xmlns:ds="http://schemas.openxmlformats.org/officeDocument/2006/customXml" ds:itemID="{F636BA27-7292-4826-BAB6-D2A92C603ABC}">
   <ds:schemaRefs>
     <ds:schemaRef ds:uri="http://schemas.openxmlformats.org/officeDocument/2006/bibliography"/>
   </ds:schemaRefs>

</xml_diff>